<commit_message>
feat: :sparkles: Hacking finished
</commit_message>
<xml_diff>
--- a/reports/Student #5/Deliverable 03/D03-Requirements-Student #5.docx
+++ b/reports/Student #5/Deliverable 03/D03-Requirements-Student #5.docx
@@ -1,6 +1,6 @@
 
 <file path=word/document.xml><?xml version="1.0" encoding="utf-8"?>
-<w:document xmlns:wpc="http://schemas.microsoft.com/office/word/2010/wordprocessingCanvas" xmlns:cx="http://schemas.microsoft.com/office/drawing/2014/chartex" xmlns:cx1="http://schemas.microsoft.com/office/drawing/2015/9/8/chartex" xmlns:cx2="http://schemas.microsoft.com/office/drawing/2015/10/21/chartex" xmlns:cx3="http://schemas.microsoft.com/office/drawing/2016/5/9/chartex" xmlns:cx4="http://schemas.microsoft.com/office/drawing/2016/5/10/chartex" xmlns:cx5="http://schemas.microsoft.com/office/drawing/2016/5/11/chartex" xmlns:cx6="http://schemas.microsoft.com/office/drawing/2016/5/12/chartex" xmlns:cx7="http://schemas.microsoft.com/office/drawing/2016/5/13/chartex" xmlns:cx8="http://schemas.microsoft.com/office/drawing/2016/5/14/chartex" xmlns:mc="http://schemas.openxmlformats.org/markup-compatibility/2006" xmlns:aink="http://schemas.microsoft.com/office/drawing/2016/ink" xmlns:am3d="http://schemas.microsoft.com/office/drawing/2017/model3d" xmlns:o="urn:schemas-microsoft-com:office:office" xmlns:oel="http://schemas.microsoft.com/office/2019/extlst" xmlns:r="http://schemas.openxmlformats.org/officeDocument/2006/relationships" xmlns:m="http://schemas.openxmlformats.org/officeDocument/2006/math" xmlns:v="urn:schemas-microsoft-com:vml" xmlns:wp14="http://schemas.microsoft.com/office/word/2010/wordprocessingDrawing" xmlns:wp="http://schemas.openxmlformats.org/drawingml/2006/wordprocessingDrawing" xmlns:w10="urn:schemas-microsoft-com:office:word" xmlns:w="http://schemas.openxmlformats.org/wordprocessingml/2006/main" xmlns:w14="http://schemas.microsoft.com/office/word/2010/wordml" xmlns:w15="http://schemas.microsoft.com/office/word/2012/wordml" xmlns:w16cex="http://schemas.microsoft.com/office/word/2018/wordml/cex" xmlns:w16cid="http://schemas.microsoft.com/office/word/2016/wordml/cid" xmlns:w16="http://schemas.microsoft.com/office/word/2018/wordml" xmlns:w16du="http://schemas.microsoft.com/office/word/2023/wordml/word16du" xmlns:w16sdtdh="http://schemas.microsoft.com/office/word/2020/wordml/sdtdatahash" xmlns:w16se="http://schemas.microsoft.com/office/word/2015/wordml/symex" xmlns:wpg="http://schemas.microsoft.com/office/word/2010/wordprocessingGroup" xmlns:wpi="http://schemas.microsoft.com/office/word/2010/wordprocessingInk" xmlns:wne="http://schemas.microsoft.com/office/word/2006/wordml" xmlns:wps="http://schemas.microsoft.com/office/word/2010/wordprocessingShape" mc:Ignorable="w14 w15 w16se w16cid w16 w16cex w16sdtdh w16du wp14">
+<w:document xmlns:wpc="http://schemas.microsoft.com/office/word/2010/wordprocessingCanvas" xmlns:cx="http://schemas.microsoft.com/office/drawing/2014/chartex" xmlns:cx1="http://schemas.microsoft.com/office/drawing/2015/9/8/chartex" xmlns:cx2="http://schemas.microsoft.com/office/drawing/2015/10/21/chartex" xmlns:cx3="http://schemas.microsoft.com/office/drawing/2016/5/9/chartex" xmlns:cx4="http://schemas.microsoft.com/office/drawing/2016/5/10/chartex" xmlns:cx5="http://schemas.microsoft.com/office/drawing/2016/5/11/chartex" xmlns:cx6="http://schemas.microsoft.com/office/drawing/2016/5/12/chartex" xmlns:cx7="http://schemas.microsoft.com/office/drawing/2016/5/13/chartex" xmlns:cx8="http://schemas.microsoft.com/office/drawing/2016/5/14/chartex" xmlns:mc="http://schemas.openxmlformats.org/markup-compatibility/2006" xmlns:aink="http://schemas.microsoft.com/office/drawing/2016/ink" xmlns:am3d="http://schemas.microsoft.com/office/drawing/2017/model3d" xmlns:o="urn:schemas-microsoft-com:office:office" xmlns:oel="http://schemas.microsoft.com/office/2019/extlst" xmlns:r="http://schemas.openxmlformats.org/officeDocument/2006/relationships" xmlns:m="http://schemas.openxmlformats.org/officeDocument/2006/math" xmlns:v="urn:schemas-microsoft-com:vml" xmlns:wp14="http://schemas.microsoft.com/office/word/2010/wordprocessingDrawing" xmlns:wp="http://schemas.openxmlformats.org/drawingml/2006/wordprocessingDrawing" xmlns:w10="urn:schemas-microsoft-com:office:word" xmlns:w="http://schemas.openxmlformats.org/wordprocessingml/2006/main" xmlns:w14="http://schemas.microsoft.com/office/word/2010/wordml" xmlns:w15="http://schemas.microsoft.com/office/word/2012/wordml" xmlns:w16cex="http://schemas.microsoft.com/office/word/2018/wordml/cex" xmlns:w16cid="http://schemas.microsoft.com/office/word/2016/wordml/cid" xmlns:w16="http://schemas.microsoft.com/office/word/2018/wordml" xmlns:w16du="http://schemas.microsoft.com/office/word/2023/wordml/word16du" xmlns:w16sdtdh="http://schemas.microsoft.com/office/word/2020/wordml/sdtdatahash" xmlns:w16sdtfl="http://schemas.microsoft.com/office/word/2024/wordml/sdtformatlock" xmlns:w16se="http://schemas.microsoft.com/office/word/2015/wordml/symex" xmlns:wpg="http://schemas.microsoft.com/office/word/2010/wordprocessingGroup" xmlns:wpi="http://schemas.microsoft.com/office/word/2010/wordprocessingInk" xmlns:wne="http://schemas.microsoft.com/office/word/2006/wordml" xmlns:wps="http://schemas.microsoft.com/office/word/2010/wordprocessingShape" mc:Ignorable="w14 w15 w16se w16cid w16 w16cex w16sdtdh w16sdtfl w16du wp14">
   <w:body>
     <w:p>
       <w:pPr>
@@ -144,14 +144,7 @@
                   <w:rPr>
                     <w:rFonts w:asciiTheme="majorHAnsi" w:hAnsiTheme="majorHAnsi" w:cstheme="majorHAnsi"/>
                   </w:rPr>
-                  <w:t xml:space="preserve"> </w:t>
-                </w:r>
-                <w:proofErr w:type="spellStart"/>
-                <w:r>
-                  <w:rPr>
-                    <w:rFonts w:asciiTheme="majorHAnsi" w:hAnsiTheme="majorHAnsi" w:cstheme="majorHAnsi"/>
-                  </w:rPr>
-                  <w:t>C</w:t>
+                  <w:t xml:space="preserve"> C</w:t>
                 </w:r>
                 <w:r>
                   <w:rPr>
@@ -171,7 +164,6 @@
                   </w:rPr>
                   <w:t>034</w:t>
                 </w:r>
-                <w:proofErr w:type="spellEnd"/>
                 <w:r>
                   <w:rPr>
                     <w:rFonts w:asciiTheme="majorHAnsi" w:hAnsiTheme="majorHAnsi" w:cstheme="majorHAnsi"/>
@@ -242,63 +234,7 @@
                   <w:rPr>
                     <w:rFonts w:asciiTheme="majorHAnsi" w:hAnsiTheme="majorHAnsi" w:cstheme="majorBidi"/>
                   </w:rPr>
-                  <w:t xml:space="preserve"> https://</w:t>
-                </w:r>
-                <w:proofErr w:type="spellStart"/>
-                <w:r>
-                  <w:rPr>
-                    <w:rFonts w:asciiTheme="majorHAnsi" w:hAnsiTheme="majorHAnsi" w:cstheme="majorBidi"/>
-                  </w:rPr>
-                  <w:t>github.com</w:t>
-                </w:r>
-                <w:proofErr w:type="spellEnd"/>
-                <w:r>
-                  <w:rPr>
-                    <w:rFonts w:asciiTheme="majorHAnsi" w:hAnsiTheme="majorHAnsi" w:cstheme="majorBidi"/>
-                  </w:rPr>
-                  <w:t>/</w:t>
-                </w:r>
-                <w:proofErr w:type="spellStart"/>
-                <w:r>
-                  <w:rPr>
-                    <w:rFonts w:asciiTheme="majorHAnsi" w:hAnsiTheme="majorHAnsi" w:cstheme="majorBidi"/>
-                  </w:rPr>
-                  <w:t>CarlosCerdaMorales</w:t>
-                </w:r>
-                <w:proofErr w:type="spellEnd"/>
-                <w:r>
-                  <w:rPr>
-                    <w:rFonts w:asciiTheme="majorHAnsi" w:hAnsiTheme="majorHAnsi" w:cstheme="majorBidi"/>
-                  </w:rPr>
-                  <w:t>/</w:t>
-                </w:r>
-                <w:proofErr w:type="spellStart"/>
-                <w:r>
-                  <w:rPr>
-                    <w:rFonts w:asciiTheme="majorHAnsi" w:hAnsiTheme="majorHAnsi" w:cstheme="majorBidi"/>
-                  </w:rPr>
-                  <w:t>dp2</w:t>
-                </w:r>
-                <w:proofErr w:type="spellEnd"/>
-                <w:r>
-                  <w:rPr>
-                    <w:rFonts w:asciiTheme="majorHAnsi" w:hAnsiTheme="majorHAnsi" w:cstheme="majorBidi"/>
-                  </w:rPr>
-                  <w:t>-</w:t>
-                </w:r>
-                <w:proofErr w:type="spellStart"/>
-                <w:r>
-                  <w:rPr>
-                    <w:rFonts w:asciiTheme="majorHAnsi" w:hAnsiTheme="majorHAnsi" w:cstheme="majorBidi"/>
-                  </w:rPr>
-                  <w:t>c1</w:t>
-                </w:r>
-                <w:proofErr w:type="spellEnd"/>
-                <w:r>
-                  <w:rPr>
-                    <w:rFonts w:asciiTheme="majorHAnsi" w:hAnsiTheme="majorHAnsi" w:cstheme="majorBidi"/>
-                  </w:rPr>
-                  <w:t xml:space="preserve">-034 </w:t>
+                  <w:t xml:space="preserve"> https://github.com/CarlosCerdaMorales/dp2-c1-034 </w:t>
                 </w:r>
               </w:sdtContent>
             </w:sdt>
@@ -425,14 +361,12 @@
                   </w:rPr>
                   <w:t xml:space="preserve"> </w:t>
                 </w:r>
-                <w:proofErr w:type="spellStart"/>
                 <w:r>
                   <w:rPr>
                     <w:rFonts w:asciiTheme="majorHAnsi" w:hAnsiTheme="majorHAnsi" w:cstheme="majorHAnsi"/>
                   </w:rPr>
                   <w:t>VJR5418</w:t>
                 </w:r>
-                <w:proofErr w:type="spellEnd"/>
                 <w:r>
                   <w:rPr>
                     <w:rFonts w:asciiTheme="majorHAnsi" w:hAnsiTheme="majorHAnsi" w:cstheme="majorHAnsi"/>
@@ -567,14 +501,12 @@
                   </w:rPr>
                   <w:t xml:space="preserve"> </w:t>
                 </w:r>
-                <w:proofErr w:type="spellStart"/>
                 <w:r>
                   <w:rPr>
                     <w:rFonts w:asciiTheme="majorHAnsi" w:hAnsiTheme="majorHAnsi" w:cstheme="majorHAnsi"/>
                   </w:rPr>
                   <w:t>Analist</w:t>
                 </w:r>
-                <w:proofErr w:type="spellEnd"/>
                 <w:r>
                   <w:rPr>
                     <w:rFonts w:asciiTheme="majorHAnsi" w:hAnsiTheme="majorHAnsi" w:cstheme="majorHAnsi"/>
@@ -3490,7 +3422,10 @@
         </w:sdtPr>
         <w:sdtContent>
           <w:r>
-            <w:t xml:space="preserve">    </w:t>
+            <w:t>X</w:t>
+          </w:r>
+          <w:r>
+            <w:t xml:space="preserve"> </w:t>
           </w:r>
         </w:sdtContent>
       </w:sdt>
@@ -3552,7 +3487,10 @@
         </w:sdtPr>
         <w:sdtContent>
           <w:r>
-            <w:t xml:space="preserve">    </w:t>
+            <w:t>X</w:t>
+          </w:r>
+          <w:r>
+            <w:t xml:space="preserve"> </w:t>
           </w:r>
         </w:sdtContent>
       </w:sdt>
@@ -3690,7 +3628,10 @@
         </w:sdtPr>
         <w:sdtContent>
           <w:r>
-            <w:t xml:space="preserve">    </w:t>
+            <w:t>X</w:t>
+          </w:r>
+          <w:r>
+            <w:t xml:space="preserve"> </w:t>
           </w:r>
         </w:sdtContent>
       </w:sdt>
@@ -5325,7 +5266,7 @@
 </file>
 
 <file path=word/numbering.xml><?xml version="1.0" encoding="utf-8"?>
-<w:numbering xmlns:wpc="http://schemas.microsoft.com/office/word/2010/wordprocessingCanvas" xmlns:cx="http://schemas.microsoft.com/office/drawing/2014/chartex" xmlns:cx1="http://schemas.microsoft.com/office/drawing/2015/9/8/chartex" xmlns:cx2="http://schemas.microsoft.com/office/drawing/2015/10/21/chartex" xmlns:cx3="http://schemas.microsoft.com/office/drawing/2016/5/9/chartex" xmlns:cx4="http://schemas.microsoft.com/office/drawing/2016/5/10/chartex" xmlns:cx5="http://schemas.microsoft.com/office/drawing/2016/5/11/chartex" xmlns:cx6="http://schemas.microsoft.com/office/drawing/2016/5/12/chartex" xmlns:cx7="http://schemas.microsoft.com/office/drawing/2016/5/13/chartex" xmlns:cx8="http://schemas.microsoft.com/office/drawing/2016/5/14/chartex" xmlns:mc="http://schemas.openxmlformats.org/markup-compatibility/2006" xmlns:aink="http://schemas.microsoft.com/office/drawing/2016/ink" xmlns:am3d="http://schemas.microsoft.com/office/drawing/2017/model3d" xmlns:o="urn:schemas-microsoft-com:office:office" xmlns:oel="http://schemas.microsoft.com/office/2019/extlst" xmlns:r="http://schemas.openxmlformats.org/officeDocument/2006/relationships" xmlns:m="http://schemas.openxmlformats.org/officeDocument/2006/math" xmlns:v="urn:schemas-microsoft-com:vml" xmlns:wp14="http://schemas.microsoft.com/office/word/2010/wordprocessingDrawing" xmlns:wp="http://schemas.openxmlformats.org/drawingml/2006/wordprocessingDrawing" xmlns:w10="urn:schemas-microsoft-com:office:word" xmlns:w="http://schemas.openxmlformats.org/wordprocessingml/2006/main" xmlns:w14="http://schemas.microsoft.com/office/word/2010/wordml" xmlns:w15="http://schemas.microsoft.com/office/word/2012/wordml" xmlns:w16cex="http://schemas.microsoft.com/office/word/2018/wordml/cex" xmlns:w16cid="http://schemas.microsoft.com/office/word/2016/wordml/cid" xmlns:w16="http://schemas.microsoft.com/office/word/2018/wordml" xmlns:w16du="http://schemas.microsoft.com/office/word/2023/wordml/word16du" xmlns:w16sdtdh="http://schemas.microsoft.com/office/word/2020/wordml/sdtdatahash" xmlns:w16se="http://schemas.microsoft.com/office/word/2015/wordml/symex" xmlns:wpg="http://schemas.microsoft.com/office/word/2010/wordprocessingGroup" xmlns:wpi="http://schemas.microsoft.com/office/word/2010/wordprocessingInk" xmlns:wne="http://schemas.microsoft.com/office/word/2006/wordml" xmlns:wps="http://schemas.microsoft.com/office/word/2010/wordprocessingShape" mc:Ignorable="w14 w15 w16se w16cid w16 w16cex w16sdtdh w16du wp14">
+<w:numbering xmlns:wpc="http://schemas.microsoft.com/office/word/2010/wordprocessingCanvas" xmlns:cx="http://schemas.microsoft.com/office/drawing/2014/chartex" xmlns:cx1="http://schemas.microsoft.com/office/drawing/2015/9/8/chartex" xmlns:cx2="http://schemas.microsoft.com/office/drawing/2015/10/21/chartex" xmlns:cx3="http://schemas.microsoft.com/office/drawing/2016/5/9/chartex" xmlns:cx4="http://schemas.microsoft.com/office/drawing/2016/5/10/chartex" xmlns:cx5="http://schemas.microsoft.com/office/drawing/2016/5/11/chartex" xmlns:cx6="http://schemas.microsoft.com/office/drawing/2016/5/12/chartex" xmlns:cx7="http://schemas.microsoft.com/office/drawing/2016/5/13/chartex" xmlns:cx8="http://schemas.microsoft.com/office/drawing/2016/5/14/chartex" xmlns:mc="http://schemas.openxmlformats.org/markup-compatibility/2006" xmlns:aink="http://schemas.microsoft.com/office/drawing/2016/ink" xmlns:am3d="http://schemas.microsoft.com/office/drawing/2017/model3d" xmlns:o="urn:schemas-microsoft-com:office:office" xmlns:oel="http://schemas.microsoft.com/office/2019/extlst" xmlns:r="http://schemas.openxmlformats.org/officeDocument/2006/relationships" xmlns:m="http://schemas.openxmlformats.org/officeDocument/2006/math" xmlns:v="urn:schemas-microsoft-com:vml" xmlns:wp14="http://schemas.microsoft.com/office/word/2010/wordprocessingDrawing" xmlns:wp="http://schemas.openxmlformats.org/drawingml/2006/wordprocessingDrawing" xmlns:w10="urn:schemas-microsoft-com:office:word" xmlns:w="http://schemas.openxmlformats.org/wordprocessingml/2006/main" xmlns:w14="http://schemas.microsoft.com/office/word/2010/wordml" xmlns:w15="http://schemas.microsoft.com/office/word/2012/wordml" xmlns:w16cex="http://schemas.microsoft.com/office/word/2018/wordml/cex" xmlns:w16cid="http://schemas.microsoft.com/office/word/2016/wordml/cid" xmlns:w16="http://schemas.microsoft.com/office/word/2018/wordml" xmlns:w16du="http://schemas.microsoft.com/office/word/2023/wordml/word16du" xmlns:w16sdtdh="http://schemas.microsoft.com/office/word/2020/wordml/sdtdatahash" xmlns:w16sdtfl="http://schemas.microsoft.com/office/word/2024/wordml/sdtformatlock" xmlns:w16se="http://schemas.microsoft.com/office/word/2015/wordml/symex" xmlns:wpg="http://schemas.microsoft.com/office/word/2010/wordprocessingGroup" xmlns:wpi="http://schemas.microsoft.com/office/word/2010/wordprocessingInk" xmlns:wne="http://schemas.microsoft.com/office/word/2006/wordml" xmlns:wps="http://schemas.microsoft.com/office/word/2010/wordprocessingShape" mc:Ignorable="w14 w15 w16se w16cid w16 w16cex w16sdtdh w16sdtfl w16du wp14">
   <w:abstractNum w:abstractNumId="0" w15:restartNumberingAfterBreak="0">
     <w:nsid w:val="FFFFFF88"/>
     <w:multiLevelType w:val="singleLevel"/>
@@ -7088,7 +7029,7 @@
 </file>
 
 <file path=word/styles.xml><?xml version="1.0" encoding="utf-8"?>
-<w:styles xmlns:mc="http://schemas.openxmlformats.org/markup-compatibility/2006" xmlns:r="http://schemas.openxmlformats.org/officeDocument/2006/relationships" xmlns:w="http://schemas.openxmlformats.org/wordprocessingml/2006/main" xmlns:w14="http://schemas.microsoft.com/office/word/2010/wordml" xmlns:w15="http://schemas.microsoft.com/office/word/2012/wordml" xmlns:w16cex="http://schemas.microsoft.com/office/word/2018/wordml/cex" xmlns:w16cid="http://schemas.microsoft.com/office/word/2016/wordml/cid" xmlns:w16="http://schemas.microsoft.com/office/word/2018/wordml" xmlns:w16du="http://schemas.microsoft.com/office/word/2023/wordml/word16du" xmlns:w16sdtdh="http://schemas.microsoft.com/office/word/2020/wordml/sdtdatahash" xmlns:w16se="http://schemas.microsoft.com/office/word/2015/wordml/symex" mc:Ignorable="w14 w15 w16se w16cid w16 w16cex w16sdtdh w16du">
+<w:styles xmlns:mc="http://schemas.openxmlformats.org/markup-compatibility/2006" xmlns:r="http://schemas.openxmlformats.org/officeDocument/2006/relationships" xmlns:w="http://schemas.openxmlformats.org/wordprocessingml/2006/main" xmlns:w14="http://schemas.microsoft.com/office/word/2010/wordml" xmlns:w15="http://schemas.microsoft.com/office/word/2012/wordml" xmlns:w16cex="http://schemas.microsoft.com/office/word/2018/wordml/cex" xmlns:w16cid="http://schemas.microsoft.com/office/word/2016/wordml/cid" xmlns:w16="http://schemas.microsoft.com/office/word/2018/wordml" xmlns:w16du="http://schemas.microsoft.com/office/word/2023/wordml/word16du" xmlns:w16sdtdh="http://schemas.microsoft.com/office/word/2020/wordml/sdtdatahash" xmlns:w16sdtfl="http://schemas.microsoft.com/office/word/2024/wordml/sdtformatlock" xmlns:w16se="http://schemas.microsoft.com/office/word/2015/wordml/symex" mc:Ignorable="w14 w15 w16se w16cid w16 w16cex w16sdtdh w16sdtfl w16du">
   <w:docDefaults>
     <w:rPrDefault>
       <w:rPr>
@@ -7937,7 +7878,7 @@
 </file>
 
 <file path=word/glossary/document.xml><?xml version="1.0" encoding="utf-8"?>
-<w:glossaryDocument xmlns:wpc="http://schemas.microsoft.com/office/word/2010/wordprocessingCanvas" xmlns:cx="http://schemas.microsoft.com/office/drawing/2014/chartex" xmlns:cx1="http://schemas.microsoft.com/office/drawing/2015/9/8/chartex" xmlns:cx2="http://schemas.microsoft.com/office/drawing/2015/10/21/chartex" xmlns:cx3="http://schemas.microsoft.com/office/drawing/2016/5/9/chartex" xmlns:cx4="http://schemas.microsoft.com/office/drawing/2016/5/10/chartex" xmlns:cx5="http://schemas.microsoft.com/office/drawing/2016/5/11/chartex" xmlns:cx6="http://schemas.microsoft.com/office/drawing/2016/5/12/chartex" xmlns:cx7="http://schemas.microsoft.com/office/drawing/2016/5/13/chartex" xmlns:cx8="http://schemas.microsoft.com/office/drawing/2016/5/14/chartex" xmlns:mc="http://schemas.openxmlformats.org/markup-compatibility/2006" xmlns:aink="http://schemas.microsoft.com/office/drawing/2016/ink" xmlns:am3d="http://schemas.microsoft.com/office/drawing/2017/model3d" xmlns:o="urn:schemas-microsoft-com:office:office" xmlns:oel="http://schemas.microsoft.com/office/2019/extlst" xmlns:r="http://schemas.openxmlformats.org/officeDocument/2006/relationships" xmlns:m="http://schemas.openxmlformats.org/officeDocument/2006/math" xmlns:v="urn:schemas-microsoft-com:vml" xmlns:wp14="http://schemas.microsoft.com/office/word/2010/wordprocessingDrawing" xmlns:wp="http://schemas.openxmlformats.org/drawingml/2006/wordprocessingDrawing" xmlns:w10="urn:schemas-microsoft-com:office:word" xmlns:w="http://schemas.openxmlformats.org/wordprocessingml/2006/main" xmlns:w14="http://schemas.microsoft.com/office/word/2010/wordml" xmlns:w15="http://schemas.microsoft.com/office/word/2012/wordml" xmlns:w16cex="http://schemas.microsoft.com/office/word/2018/wordml/cex" xmlns:w16cid="http://schemas.microsoft.com/office/word/2016/wordml/cid" xmlns:w16="http://schemas.microsoft.com/office/word/2018/wordml" xmlns:w16du="http://schemas.microsoft.com/office/word/2023/wordml/word16du" xmlns:w16sdtdh="http://schemas.microsoft.com/office/word/2020/wordml/sdtdatahash" xmlns:w16se="http://schemas.microsoft.com/office/word/2015/wordml/symex" xmlns:wpg="http://schemas.microsoft.com/office/word/2010/wordprocessingGroup" xmlns:wpi="http://schemas.microsoft.com/office/word/2010/wordprocessingInk" xmlns:wne="http://schemas.microsoft.com/office/word/2006/wordml" xmlns:wps="http://schemas.microsoft.com/office/word/2010/wordprocessingShape" mc:Ignorable="w14 w15 w16se w16cid w16 w16cex w16sdtdh w16du wp14">
+<w:glossaryDocument xmlns:wpc="http://schemas.microsoft.com/office/word/2010/wordprocessingCanvas" xmlns:cx="http://schemas.microsoft.com/office/drawing/2014/chartex" xmlns:cx1="http://schemas.microsoft.com/office/drawing/2015/9/8/chartex" xmlns:cx2="http://schemas.microsoft.com/office/drawing/2015/10/21/chartex" xmlns:cx3="http://schemas.microsoft.com/office/drawing/2016/5/9/chartex" xmlns:cx4="http://schemas.microsoft.com/office/drawing/2016/5/10/chartex" xmlns:cx5="http://schemas.microsoft.com/office/drawing/2016/5/11/chartex" xmlns:cx6="http://schemas.microsoft.com/office/drawing/2016/5/12/chartex" xmlns:cx7="http://schemas.microsoft.com/office/drawing/2016/5/13/chartex" xmlns:cx8="http://schemas.microsoft.com/office/drawing/2016/5/14/chartex" xmlns:mc="http://schemas.openxmlformats.org/markup-compatibility/2006" xmlns:aink="http://schemas.microsoft.com/office/drawing/2016/ink" xmlns:am3d="http://schemas.microsoft.com/office/drawing/2017/model3d" xmlns:o="urn:schemas-microsoft-com:office:office" xmlns:oel="http://schemas.microsoft.com/office/2019/extlst" xmlns:r="http://schemas.openxmlformats.org/officeDocument/2006/relationships" xmlns:m="http://schemas.openxmlformats.org/officeDocument/2006/math" xmlns:v="urn:schemas-microsoft-com:vml" xmlns:wp14="http://schemas.microsoft.com/office/word/2010/wordprocessingDrawing" xmlns:wp="http://schemas.openxmlformats.org/drawingml/2006/wordprocessingDrawing" xmlns:w10="urn:schemas-microsoft-com:office:word" xmlns:w="http://schemas.openxmlformats.org/wordprocessingml/2006/main" xmlns:w14="http://schemas.microsoft.com/office/word/2010/wordml" xmlns:w15="http://schemas.microsoft.com/office/word/2012/wordml" xmlns:w16cex="http://schemas.microsoft.com/office/word/2018/wordml/cex" xmlns:w16cid="http://schemas.microsoft.com/office/word/2016/wordml/cid" xmlns:w16="http://schemas.microsoft.com/office/word/2018/wordml" xmlns:w16du="http://schemas.microsoft.com/office/word/2023/wordml/word16du" xmlns:w16sdtdh="http://schemas.microsoft.com/office/word/2020/wordml/sdtdatahash" xmlns:w16sdtfl="http://schemas.microsoft.com/office/word/2024/wordml/sdtformatlock" xmlns:w16se="http://schemas.microsoft.com/office/word/2015/wordml/symex" xmlns:wpg="http://schemas.microsoft.com/office/word/2010/wordprocessingGroup" xmlns:wpi="http://schemas.microsoft.com/office/word/2010/wordprocessingInk" xmlns:wne="http://schemas.microsoft.com/office/word/2006/wordml" xmlns:wps="http://schemas.microsoft.com/office/word/2010/wordprocessingShape" mc:Ignorable="w14 w15 w16se w16cid w16 w16cex w16sdtdh w16sdtfl w16du wp14">
   <w:docParts>
     <w:docPart>
       <w:docPartPr>
@@ -9104,11 +9045,11 @@
 </file>
 
 <file path=word/glossary/fontTable.xml><?xml version="1.0" encoding="utf-8"?>
-<w:fonts xmlns:mc="http://schemas.openxmlformats.org/markup-compatibility/2006" xmlns:r="http://schemas.openxmlformats.org/officeDocument/2006/relationships" xmlns:w="http://schemas.openxmlformats.org/wordprocessingml/2006/main" xmlns:w14="http://schemas.microsoft.com/office/word/2010/wordml" xmlns:w15="http://schemas.microsoft.com/office/word/2012/wordml" xmlns:w16cex="http://schemas.microsoft.com/office/word/2018/wordml/cex" xmlns:w16cid="http://schemas.microsoft.com/office/word/2016/wordml/cid" xmlns:w16="http://schemas.microsoft.com/office/word/2018/wordml" xmlns:w16du="http://schemas.microsoft.com/office/word/2023/wordml/word16du" xmlns:w16sdtdh="http://schemas.microsoft.com/office/word/2020/wordml/sdtdatahash" xmlns:w16se="http://schemas.microsoft.com/office/word/2015/wordml/symex" mc:Ignorable="w14 w15 w16se w16cid w16 w16cex w16sdtdh w16du">
+<w:fonts xmlns:mc="http://schemas.openxmlformats.org/markup-compatibility/2006" xmlns:r="http://schemas.openxmlformats.org/officeDocument/2006/relationships" xmlns:w="http://schemas.openxmlformats.org/wordprocessingml/2006/main" xmlns:w14="http://schemas.microsoft.com/office/word/2010/wordml" xmlns:w15="http://schemas.microsoft.com/office/word/2012/wordml" xmlns:w16cex="http://schemas.microsoft.com/office/word/2018/wordml/cex" xmlns:w16cid="http://schemas.microsoft.com/office/word/2016/wordml/cid" xmlns:w16="http://schemas.microsoft.com/office/word/2018/wordml" xmlns:w16du="http://schemas.microsoft.com/office/word/2023/wordml/word16du" xmlns:w16sdtdh="http://schemas.microsoft.com/office/word/2020/wordml/sdtdatahash" xmlns:w16sdtfl="http://schemas.microsoft.com/office/word/2024/wordml/sdtformatlock" xmlns:w16se="http://schemas.microsoft.com/office/word/2015/wordml/symex" mc:Ignorable="w14 w15 w16se w16cid w16 w16cex w16sdtdh w16sdtfl w16du">
   <w:font w:name="Symbol">
     <w:panose1 w:val="05050102010706020507"/>
     <w:charset w:val="02"/>
-    <w:family w:val="decorative"/>
+    <w:family w:val="roman"/>
     <w:pitch w:val="variable"/>
     <w:sig w:usb0="00000000" w:usb1="10000000" w:usb2="00000000" w:usb3="00000000" w:csb0="80000000" w:csb1="00000000"/>
   </w:font>
@@ -9128,10 +9069,10 @@
   </w:font>
   <w:font w:name="Wingdings">
     <w:panose1 w:val="05000000000000000000"/>
-    <w:charset w:val="4D"/>
-    <w:family w:val="decorative"/>
+    <w:charset w:val="02"/>
+    <w:family w:val="auto"/>
     <w:pitch w:val="variable"/>
-    <w:sig w:usb0="00000003" w:usb1="00000000" w:usb2="00000000" w:usb3="00000000" w:csb0="80000001" w:csb1="00000000"/>
+    <w:sig w:usb0="00000000" w:usb1="10000000" w:usb2="00000000" w:usb3="00000000" w:csb0="80000000" w:csb1="00000000"/>
   </w:font>
   <w:font w:name="Calibri">
     <w:panose1 w:val="020F0502020204030204"/>
@@ -9178,7 +9119,6 @@
     <w:sig w:usb0="E00002FF" w:usb1="2AC7FDFF" w:usb2="00000016" w:usb3="00000000" w:csb0="0002009F" w:csb1="00000000"/>
   </w:font>
   <w:font w:name="Aptos">
-    <w:panose1 w:val="020B0004020202020204"/>
     <w:charset w:val="00"/>
     <w:family w:val="swiss"/>
     <w:pitch w:val="variable"/>
@@ -9186,14 +9126,12 @@
   </w:font>
   <w:font w:name="Yu Mincho">
     <w:altName w:val="游明朝"/>
-    <w:panose1 w:val="02020400000000000000"/>
     <w:charset w:val="80"/>
     <w:family w:val="roman"/>
     <w:pitch w:val="variable"/>
     <w:sig w:usb0="800002E7" w:usb1="2AC7FCFF" w:usb2="00000012" w:usb3="00000000" w:csb0="0002009F" w:csb1="00000000"/>
   </w:font>
   <w:font w:name="Aptos Display">
-    <w:panose1 w:val="020B0004020202020204"/>
     <w:charset w:val="00"/>
     <w:family w:val="swiss"/>
     <w:pitch w:val="variable"/>
@@ -9203,7 +9141,7 @@
 </file>
 
 <file path=word/glossary/settings.xml><?xml version="1.0" encoding="utf-8"?>
-<w:settings xmlns:mc="http://schemas.openxmlformats.org/markup-compatibility/2006" xmlns:o="urn:schemas-microsoft-com:office:office" xmlns:r="http://schemas.openxmlformats.org/officeDocument/2006/relationships" xmlns:m="http://schemas.openxmlformats.org/officeDocument/2006/math" xmlns:v="urn:schemas-microsoft-com:vml" xmlns:w10="urn:schemas-microsoft-com:office:word" xmlns:w="http://schemas.openxmlformats.org/wordprocessingml/2006/main" xmlns:w14="http://schemas.microsoft.com/office/word/2010/wordml" xmlns:w15="http://schemas.microsoft.com/office/word/2012/wordml" xmlns:w16cex="http://schemas.microsoft.com/office/word/2018/wordml/cex" xmlns:w16cid="http://schemas.microsoft.com/office/word/2016/wordml/cid" xmlns:w16="http://schemas.microsoft.com/office/word/2018/wordml" xmlns:w16du="http://schemas.microsoft.com/office/word/2023/wordml/word16du" xmlns:w16sdtdh="http://schemas.microsoft.com/office/word/2020/wordml/sdtdatahash" xmlns:w16se="http://schemas.microsoft.com/office/word/2015/wordml/symex" xmlns:sl="http://schemas.openxmlformats.org/schemaLibrary/2006/main" mc:Ignorable="w14 w15 w16se w16cid w16 w16cex w16sdtdh w16du">
+<w:settings xmlns:mc="http://schemas.openxmlformats.org/markup-compatibility/2006" xmlns:o="urn:schemas-microsoft-com:office:office" xmlns:r="http://schemas.openxmlformats.org/officeDocument/2006/relationships" xmlns:m="http://schemas.openxmlformats.org/officeDocument/2006/math" xmlns:v="urn:schemas-microsoft-com:vml" xmlns:w10="urn:schemas-microsoft-com:office:word" xmlns:w="http://schemas.openxmlformats.org/wordprocessingml/2006/main" xmlns:w14="http://schemas.microsoft.com/office/word/2010/wordml" xmlns:w15="http://schemas.microsoft.com/office/word/2012/wordml" xmlns:w16cex="http://schemas.microsoft.com/office/word/2018/wordml/cex" xmlns:w16cid="http://schemas.microsoft.com/office/word/2016/wordml/cid" xmlns:w16="http://schemas.microsoft.com/office/word/2018/wordml" xmlns:w16du="http://schemas.microsoft.com/office/word/2023/wordml/word16du" xmlns:w16sdtdh="http://schemas.microsoft.com/office/word/2020/wordml/sdtdatahash" xmlns:w16sdtfl="http://schemas.microsoft.com/office/word/2024/wordml/sdtformatlock" xmlns:w16se="http://schemas.microsoft.com/office/word/2015/wordml/symex" xmlns:sl="http://schemas.openxmlformats.org/schemaLibrary/2006/main" mc:Ignorable="w14 w15 w16se w16cid w16 w16cex w16sdtdh w16sdtfl w16du">
   <w:view w:val="normal"/>
   <w:revisionView w:inkAnnotations="0"/>
   <w:defaultTabStop w:val="708"/>
@@ -9234,8 +9172,10 @@
     <w:rsid w:val="003936CA"/>
     <w:rsid w:val="00394296"/>
     <w:rsid w:val="003F3911"/>
+    <w:rsid w:val="004D3DCC"/>
     <w:rsid w:val="004D7778"/>
     <w:rsid w:val="004E0992"/>
+    <w:rsid w:val="005674D1"/>
     <w:rsid w:val="00635F6F"/>
     <w:rsid w:val="006A6D2A"/>
     <w:rsid w:val="006D5A3B"/>
@@ -9300,7 +9240,7 @@
 </file>
 
 <file path=word/glossary/styles.xml><?xml version="1.0" encoding="utf-8"?>
-<w:styles xmlns:mc="http://schemas.openxmlformats.org/markup-compatibility/2006" xmlns:r="http://schemas.openxmlformats.org/officeDocument/2006/relationships" xmlns:w="http://schemas.openxmlformats.org/wordprocessingml/2006/main" xmlns:w14="http://schemas.microsoft.com/office/word/2010/wordml" xmlns:w15="http://schemas.microsoft.com/office/word/2012/wordml" xmlns:w16cex="http://schemas.microsoft.com/office/word/2018/wordml/cex" xmlns:w16cid="http://schemas.microsoft.com/office/word/2016/wordml/cid" xmlns:w16="http://schemas.microsoft.com/office/word/2018/wordml" xmlns:w16du="http://schemas.microsoft.com/office/word/2023/wordml/word16du" xmlns:w16sdtdh="http://schemas.microsoft.com/office/word/2020/wordml/sdtdatahash" xmlns:w16se="http://schemas.microsoft.com/office/word/2015/wordml/symex" mc:Ignorable="w14 w15 w16se w16cid w16 w16cex w16sdtdh w16du">
+<w:styles xmlns:mc="http://schemas.openxmlformats.org/markup-compatibility/2006" xmlns:r="http://schemas.openxmlformats.org/officeDocument/2006/relationships" xmlns:w="http://schemas.openxmlformats.org/wordprocessingml/2006/main" xmlns:w14="http://schemas.microsoft.com/office/word/2010/wordml" xmlns:w15="http://schemas.microsoft.com/office/word/2012/wordml" xmlns:w16cex="http://schemas.microsoft.com/office/word/2018/wordml/cex" xmlns:w16cid="http://schemas.microsoft.com/office/word/2016/wordml/cid" xmlns:w16="http://schemas.microsoft.com/office/word/2018/wordml" xmlns:w16du="http://schemas.microsoft.com/office/word/2023/wordml/word16du" xmlns:w16sdtdh="http://schemas.microsoft.com/office/word/2020/wordml/sdtdatahash" xmlns:w16sdtfl="http://schemas.microsoft.com/office/word/2024/wordml/sdtformatlock" xmlns:w16se="http://schemas.microsoft.com/office/word/2015/wordml/symex" mc:Ignorable="w14 w15 w16se w16cid w16 w16cex w16sdtdh w16sdtfl w16du">
   <w:docDefaults>
     <w:rPrDefault>
       <w:rPr>
@@ -10165,7 +10105,7 @@
 </file>
 
 <file path=word/glossary/webSettings.xml><?xml version="1.0" encoding="utf-8"?>
-<w:webSettings xmlns:mc="http://schemas.openxmlformats.org/markup-compatibility/2006" xmlns:r="http://schemas.openxmlformats.org/officeDocument/2006/relationships" xmlns:w="http://schemas.openxmlformats.org/wordprocessingml/2006/main" xmlns:w14="http://schemas.microsoft.com/office/word/2010/wordml" xmlns:w15="http://schemas.microsoft.com/office/word/2012/wordml" xmlns:w16cex="http://schemas.microsoft.com/office/word/2018/wordml/cex" xmlns:w16cid="http://schemas.microsoft.com/office/word/2016/wordml/cid" xmlns:w16="http://schemas.microsoft.com/office/word/2018/wordml" xmlns:w16du="http://schemas.microsoft.com/office/word/2023/wordml/word16du" xmlns:w16sdtdh="http://schemas.microsoft.com/office/word/2020/wordml/sdtdatahash" xmlns:w16se="http://schemas.microsoft.com/office/word/2015/wordml/symex" mc:Ignorable="w14 w15 w16se w16cid w16 w16cex w16sdtdh w16du">
+<w:webSettings xmlns:mc="http://schemas.openxmlformats.org/markup-compatibility/2006" xmlns:r="http://schemas.openxmlformats.org/officeDocument/2006/relationships" xmlns:w="http://schemas.openxmlformats.org/wordprocessingml/2006/main" xmlns:w14="http://schemas.microsoft.com/office/word/2010/wordml" xmlns:w15="http://schemas.microsoft.com/office/word/2012/wordml" xmlns:w16cex="http://schemas.microsoft.com/office/word/2018/wordml/cex" xmlns:w16cid="http://schemas.microsoft.com/office/word/2016/wordml/cid" xmlns:w16="http://schemas.microsoft.com/office/word/2018/wordml" xmlns:w16du="http://schemas.microsoft.com/office/word/2023/wordml/word16du" xmlns:w16sdtdh="http://schemas.microsoft.com/office/word/2020/wordml/sdtdatahash" xmlns:w16sdtfl="http://schemas.microsoft.com/office/word/2024/wordml/sdtformatlock" xmlns:w16se="http://schemas.microsoft.com/office/word/2015/wordml/symex" mc:Ignorable="w14 w15 w16se w16cid w16 w16cex w16sdtdh w16sdtfl w16du">
   <w:optimizeForBrowser/>
   <w:allowPNG/>
 </w:webSettings>

</xml_diff>

<commit_message>
docs: :memo: Change requirements doc
</commit_message>
<xml_diff>
--- a/reports/Student #5/Deliverable 03/D03-Requirements-Student #5.docx
+++ b/reports/Student #5/Deliverable 03/D03-Requirements-Student #5.docx
@@ -3559,6 +3559,9 @@
       </w:pPr>
       <w:sdt>
         <w:sdtPr>
+          <w:rPr>
+            <w:u w:val="single"/>
+          </w:rPr>
           <w:tag w:val="Verdict"/>
           <w:id w:val="-900366536"/>
           <w:placeholder>
@@ -3569,7 +3572,16 @@
         </w:sdtPr>
         <w:sdtContent>
           <w:r>
-            <w:t xml:space="preserve">    </w:t>
+            <w:rPr>
+              <w:u w:val="single"/>
+            </w:rPr>
+            <w:t>X</w:t>
+          </w:r>
+          <w:r>
+            <w:rPr>
+              <w:u w:val="single"/>
+            </w:rPr>
+            <w:t xml:space="preserve"> </w:t>
           </w:r>
         </w:sdtContent>
       </w:sdt>
@@ -9175,13 +9187,13 @@
     <w:rsid w:val="004D3DCC"/>
     <w:rsid w:val="004D7778"/>
     <w:rsid w:val="004E0992"/>
-    <w:rsid w:val="005674D1"/>
     <w:rsid w:val="00635F6F"/>
     <w:rsid w:val="006A6D2A"/>
     <w:rsid w:val="006D5A3B"/>
     <w:rsid w:val="007C55A8"/>
     <w:rsid w:val="00836298"/>
     <w:rsid w:val="00891CFB"/>
+    <w:rsid w:val="008B47E9"/>
     <w:rsid w:val="008D6165"/>
     <w:rsid w:val="008D6685"/>
     <w:rsid w:val="00953D97"/>

</xml_diff>